<commit_message>
fixed more mistakes, moved libraries to data.html
</commit_message>
<xml_diff>
--- a/abstract.docx
+++ b/abstract.docx
@@ -4,12 +4,30 @@
   <w:body>
     <w:p>
       <w:pPr>
-        <w:rPr>
-          <w:rFonts w:ascii="Times New Roman" w:hAnsi="Times New Roman" w:cs="Times New Roman"/>
-          <w:sz w:val="24"/>
-          <w:szCs w:val="24"/>
-        </w:rPr>
-      </w:pPr>
+        <w:spacing w:line="480" w:lineRule="auto"/>
+        <w:rPr>
+          <w:rFonts w:ascii="Times New Roman" w:hAnsi="Times New Roman" w:cs="Times New Roman"/>
+          <w:sz w:val="24"/>
+          <w:szCs w:val="24"/>
+        </w:rPr>
+      </w:pPr>
+      <w:r>
+        <w:rPr>
+          <w:rFonts w:ascii="Times New Roman" w:hAnsi="Times New Roman" w:cs="Times New Roman"/>
+          <w:sz w:val="24"/>
+          <w:szCs w:val="24"/>
+          <w:u w:val="single"/>
+        </w:rPr>
+        <w:t>Name</w:t>
+      </w:r>
+      <w:r>
+        <w:rPr>
+          <w:rFonts w:ascii="Times New Roman" w:hAnsi="Times New Roman" w:cs="Times New Roman"/>
+          <w:sz w:val="24"/>
+          <w:szCs w:val="24"/>
+        </w:rPr>
+        <w:t xml:space="preserve">: </w:t>
+      </w:r>
       <w:r>
         <w:rPr>
           <w:rFonts w:ascii="Times New Roman" w:hAnsi="Times New Roman" w:cs="Times New Roman"/>
@@ -21,66 +39,7 @@
     </w:p>
     <w:p>
       <w:pPr>
-        <w:rPr>
-          <w:rFonts w:ascii="Times New Roman" w:hAnsi="Times New Roman" w:cs="Times New Roman"/>
-          <w:sz w:val="24"/>
-          <w:szCs w:val="24"/>
-        </w:rPr>
-      </w:pPr>
-      <w:r>
-        <w:rPr>
-          <w:rFonts w:ascii="Times New Roman" w:hAnsi="Times New Roman" w:cs="Times New Roman"/>
-          <w:sz w:val="24"/>
-          <w:szCs w:val="24"/>
-        </w:rPr>
-        <w:t>CSCI 395-42 Introduction to Data Science</w:t>
-      </w:r>
-    </w:p>
-    <w:p>
-      <w:pPr>
-        <w:rPr>
-          <w:rFonts w:ascii="Times New Roman" w:hAnsi="Times New Roman" w:cs="Times New Roman"/>
-          <w:sz w:val="24"/>
-          <w:szCs w:val="24"/>
-        </w:rPr>
-      </w:pPr>
-      <w:r>
-        <w:rPr>
-          <w:rFonts w:ascii="Times New Roman" w:hAnsi="Times New Roman" w:cs="Times New Roman"/>
-          <w:sz w:val="24"/>
-          <w:szCs w:val="24"/>
-        </w:rPr>
-        <w:t>Professor St. John</w:t>
-      </w:r>
-    </w:p>
-    <w:p>
-      <w:pPr>
-        <w:rPr>
-          <w:rFonts w:ascii="Times New Roman" w:hAnsi="Times New Roman" w:cs="Times New Roman"/>
-          <w:sz w:val="24"/>
-          <w:szCs w:val="24"/>
-        </w:rPr>
-      </w:pPr>
-      <w:r>
-        <w:rPr>
-          <w:rFonts w:ascii="Times New Roman" w:hAnsi="Times New Roman" w:cs="Times New Roman"/>
-          <w:sz w:val="24"/>
-          <w:szCs w:val="24"/>
-        </w:rPr>
-        <w:t>Project Abstract</w:t>
-      </w:r>
-    </w:p>
-    <w:p>
-      <w:pPr>
-        <w:rPr>
-          <w:rFonts w:ascii="Times New Roman" w:hAnsi="Times New Roman" w:cs="Times New Roman"/>
-          <w:sz w:val="24"/>
-          <w:szCs w:val="24"/>
-        </w:rPr>
-      </w:pPr>
-    </w:p>
-    <w:p>
-      <w:pPr>
+        <w:spacing w:line="480" w:lineRule="auto"/>
         <w:rPr>
           <w:rFonts w:ascii="Times New Roman" w:hAnsi="Times New Roman" w:cs="Times New Roman"/>
           <w:sz w:val="24"/>
@@ -94,7 +53,7 @@
           <w:szCs w:val="24"/>
           <w:u w:val="single"/>
         </w:rPr>
-        <w:t>Name</w:t>
+        <w:t>Email</w:t>
       </w:r>
       <w:r>
         <w:rPr>
@@ -110,11 +69,12 @@
           <w:sz w:val="24"/>
           <w:szCs w:val="24"/>
         </w:rPr>
-        <w:t>Christopher Wu</w:t>
-      </w:r>
-    </w:p>
-    <w:p>
-      <w:pPr>
+        <w:t>chrisopher.wu03@myhunter.cuny.edu</w:t>
+      </w:r>
+    </w:p>
+    <w:p>
+      <w:pPr>
+        <w:spacing w:line="480" w:lineRule="auto"/>
         <w:rPr>
           <w:rFonts w:ascii="Times New Roman" w:hAnsi="Times New Roman" w:cs="Times New Roman"/>
           <w:sz w:val="24"/>
@@ -128,7 +88,7 @@
           <w:szCs w:val="24"/>
           <w:u w:val="single"/>
         </w:rPr>
-        <w:t>Email</w:t>
+        <w:t>Resources</w:t>
       </w:r>
       <w:r>
         <w:rPr>
@@ -138,56 +98,23 @@
         </w:rPr>
         <w:t xml:space="preserve">: </w:t>
       </w:r>
-      <w:r>
-        <w:rPr>
-          <w:rFonts w:ascii="Times New Roman" w:hAnsi="Times New Roman" w:cs="Times New Roman"/>
-          <w:sz w:val="24"/>
-          <w:szCs w:val="24"/>
-        </w:rPr>
-        <w:t>chrisopher.wu03@myhunter.cuny.edu</w:t>
-      </w:r>
-    </w:p>
-    <w:p>
-      <w:pPr>
-        <w:rPr>
-          <w:rFonts w:ascii="Times New Roman" w:hAnsi="Times New Roman" w:cs="Times New Roman"/>
-          <w:sz w:val="24"/>
-          <w:szCs w:val="24"/>
-        </w:rPr>
-      </w:pPr>
-      <w:r>
-        <w:rPr>
-          <w:rFonts w:ascii="Times New Roman" w:hAnsi="Times New Roman" w:cs="Times New Roman"/>
-          <w:sz w:val="24"/>
-          <w:szCs w:val="24"/>
-          <w:u w:val="single"/>
-        </w:rPr>
-        <w:t>Resources</w:t>
-      </w:r>
-      <w:r>
-        <w:rPr>
-          <w:rFonts w:ascii="Times New Roman" w:hAnsi="Times New Roman" w:cs="Times New Roman"/>
-          <w:sz w:val="24"/>
-          <w:szCs w:val="24"/>
-        </w:rPr>
-        <w:t xml:space="preserve">: </w:t>
-      </w:r>
-    </w:p>
-    <w:p>
-      <w:pPr>
-        <w:rPr>
-          <w:rFonts w:ascii="Times New Roman" w:hAnsi="Times New Roman" w:cs="Times New Roman"/>
-          <w:sz w:val="24"/>
-          <w:szCs w:val="24"/>
-        </w:rPr>
-      </w:pPr>
-      <w:r>
-        <w:rPr>
-          <w:rFonts w:ascii="Times New Roman" w:hAnsi="Times New Roman" w:cs="Times New Roman"/>
-          <w:sz w:val="24"/>
-          <w:szCs w:val="24"/>
-        </w:rPr>
-        <w:t xml:space="preserve">Population by Borough: </w:t>
+    </w:p>
+    <w:p>
+      <w:pPr>
+        <w:spacing w:line="480" w:lineRule="auto"/>
+        <w:rPr>
+          <w:rFonts w:ascii="Times New Roman" w:hAnsi="Times New Roman" w:cs="Times New Roman"/>
+          <w:sz w:val="24"/>
+          <w:szCs w:val="24"/>
+        </w:rPr>
+      </w:pPr>
+      <w:r>
+        <w:rPr>
+          <w:rFonts w:ascii="Times New Roman" w:hAnsi="Times New Roman" w:cs="Times New Roman"/>
+          <w:sz w:val="24"/>
+          <w:szCs w:val="24"/>
+        </w:rPr>
+        <w:t xml:space="preserve">Population by Borough </w:t>
       </w:r>
       <w:hyperlink r:id="rId4" w:history="1">
         <w:r>
@@ -203,19 +130,20 @@
     </w:p>
     <w:p>
       <w:pPr>
-        <w:rPr>
-          <w:rFonts w:ascii="Times New Roman" w:hAnsi="Times New Roman" w:cs="Times New Roman"/>
-          <w:sz w:val="24"/>
-          <w:szCs w:val="24"/>
-        </w:rPr>
-      </w:pPr>
-      <w:r>
-        <w:rPr>
-          <w:rFonts w:ascii="Times New Roman" w:hAnsi="Times New Roman" w:cs="Times New Roman"/>
-          <w:sz w:val="24"/>
-          <w:szCs w:val="24"/>
-        </w:rPr>
-        <w:t xml:space="preserve">Litter Basket Inventory: </w:t>
+        <w:spacing w:line="480" w:lineRule="auto"/>
+        <w:rPr>
+          <w:rFonts w:ascii="Times New Roman" w:hAnsi="Times New Roman" w:cs="Times New Roman"/>
+          <w:sz w:val="24"/>
+          <w:szCs w:val="24"/>
+        </w:rPr>
+      </w:pPr>
+      <w:r>
+        <w:rPr>
+          <w:rFonts w:ascii="Times New Roman" w:hAnsi="Times New Roman" w:cs="Times New Roman"/>
+          <w:sz w:val="24"/>
+          <w:szCs w:val="24"/>
+        </w:rPr>
+        <w:t xml:space="preserve">Litter Basket Inventory </w:t>
       </w:r>
       <w:hyperlink r:id="rId5" w:history="1">
         <w:r>
@@ -231,19 +159,20 @@
     </w:p>
     <w:p>
       <w:pPr>
-        <w:rPr>
-          <w:rFonts w:ascii="Times New Roman" w:hAnsi="Times New Roman" w:cs="Times New Roman"/>
-          <w:sz w:val="24"/>
-          <w:szCs w:val="24"/>
-        </w:rPr>
-      </w:pPr>
-      <w:r>
-        <w:rPr>
-          <w:rFonts w:ascii="Times New Roman" w:hAnsi="Times New Roman" w:cs="Times New Roman"/>
-          <w:sz w:val="24"/>
-          <w:szCs w:val="24"/>
-        </w:rPr>
-        <w:t xml:space="preserve">311 service requests: </w:t>
+        <w:spacing w:line="480" w:lineRule="auto"/>
+        <w:rPr>
+          <w:rFonts w:ascii="Times New Roman" w:hAnsi="Times New Roman" w:cs="Times New Roman"/>
+          <w:sz w:val="24"/>
+          <w:szCs w:val="24"/>
+        </w:rPr>
+      </w:pPr>
+      <w:r>
+        <w:rPr>
+          <w:rFonts w:ascii="Times New Roman" w:hAnsi="Times New Roman" w:cs="Times New Roman"/>
+          <w:sz w:val="24"/>
+          <w:szCs w:val="24"/>
+        </w:rPr>
+        <w:t xml:space="preserve">311 service requests </w:t>
       </w:r>
       <w:hyperlink r:id="rId6" w:history="1">
         <w:r>
@@ -259,6 +188,7 @@
     </w:p>
     <w:p>
       <w:pPr>
+        <w:spacing w:line="480" w:lineRule="auto"/>
         <w:rPr>
           <w:rFonts w:ascii="Times New Roman" w:hAnsi="Times New Roman" w:cs="Times New Roman"/>
           <w:sz w:val="24"/>
@@ -279,7 +209,7 @@
           <w:sz w:val="24"/>
           <w:szCs w:val="24"/>
         </w:rPr>
-        <w:t xml:space="preserve">: </w:t>
+        <w:t xml:space="preserve"> </w:t>
       </w:r>
       <w:r>
         <w:t xml:space="preserve"> </w:t>
@@ -298,19 +228,36 @@
     </w:p>
     <w:p>
       <w:pPr>
-        <w:rPr>
-          <w:rFonts w:ascii="Times New Roman" w:hAnsi="Times New Roman" w:cs="Times New Roman"/>
-          <w:sz w:val="24"/>
-          <w:szCs w:val="24"/>
-        </w:rPr>
-      </w:pPr>
-      <w:r>
-        <w:rPr>
-          <w:rFonts w:ascii="Times New Roman" w:hAnsi="Times New Roman" w:cs="Times New Roman"/>
-          <w:sz w:val="24"/>
-          <w:szCs w:val="24"/>
-        </w:rPr>
-        <w:t xml:space="preserve">Other litter solutions made by the city: </w:t>
+        <w:spacing w:line="480" w:lineRule="auto"/>
+        <w:rPr>
+          <w:rFonts w:ascii="Times New Roman" w:hAnsi="Times New Roman" w:cs="Times New Roman"/>
+          <w:sz w:val="24"/>
+          <w:szCs w:val="24"/>
+        </w:rPr>
+      </w:pPr>
+      <w:r>
+        <w:rPr>
+          <w:rFonts w:ascii="Times New Roman" w:hAnsi="Times New Roman" w:cs="Times New Roman"/>
+          <w:sz w:val="24"/>
+          <w:szCs w:val="24"/>
+        </w:rPr>
+        <w:t>Other litter solutions made by the cit</w:t>
+      </w:r>
+      <w:r>
+        <w:rPr>
+          <w:rFonts w:ascii="Times New Roman" w:hAnsi="Times New Roman" w:cs="Times New Roman"/>
+          <w:sz w:val="24"/>
+          <w:szCs w:val="24"/>
+        </w:rPr>
+        <w:t>y</w:t>
+      </w:r>
+      <w:r>
+        <w:rPr>
+          <w:rFonts w:ascii="Times New Roman" w:hAnsi="Times New Roman" w:cs="Times New Roman"/>
+          <w:sz w:val="24"/>
+          <w:szCs w:val="24"/>
+        </w:rPr>
+        <w:t xml:space="preserve"> </w:t>
       </w:r>
       <w:hyperlink r:id="rId8" w:history="1">
         <w:r>
@@ -326,27 +273,20 @@
     </w:p>
     <w:p>
       <w:pPr>
-        <w:rPr>
-          <w:rFonts w:ascii="Times New Roman" w:hAnsi="Times New Roman" w:cs="Times New Roman"/>
-          <w:sz w:val="24"/>
-          <w:szCs w:val="24"/>
-        </w:rPr>
-      </w:pPr>
-      <w:r>
-        <w:rPr>
-          <w:rFonts w:ascii="Times New Roman" w:hAnsi="Times New Roman" w:cs="Times New Roman"/>
-          <w:sz w:val="24"/>
-          <w:szCs w:val="24"/>
-        </w:rPr>
-        <w:t>for folium maps, specifically choropleth</w:t>
-      </w:r>
-      <w:r>
-        <w:rPr>
-          <w:rFonts w:ascii="Times New Roman" w:hAnsi="Times New Roman" w:cs="Times New Roman"/>
-          <w:sz w:val="24"/>
-          <w:szCs w:val="24"/>
-        </w:rPr>
-        <w:t xml:space="preserve">: </w:t>
+        <w:spacing w:line="480" w:lineRule="auto"/>
+        <w:rPr>
+          <w:rFonts w:ascii="Times New Roman" w:hAnsi="Times New Roman" w:cs="Times New Roman"/>
+          <w:sz w:val="24"/>
+          <w:szCs w:val="24"/>
+        </w:rPr>
+      </w:pPr>
+      <w:r>
+        <w:rPr>
+          <w:rFonts w:ascii="Times New Roman" w:hAnsi="Times New Roman" w:cs="Times New Roman"/>
+          <w:sz w:val="24"/>
+          <w:szCs w:val="24"/>
+        </w:rPr>
+        <w:t xml:space="preserve">for folium maps, specifically choropleth </w:t>
       </w:r>
       <w:hyperlink r:id="rId9" w:history="1">
         <w:r>
@@ -356,51 +296,26 @@
             <w:sz w:val="24"/>
             <w:szCs w:val="24"/>
           </w:rPr>
-          <w:t>http</w:t>
-        </w:r>
-        <w:r>
-          <w:rPr>
-            <w:rStyle w:val="Hyperlink"/>
-            <w:rFonts w:ascii="Times New Roman" w:hAnsi="Times New Roman" w:cs="Times New Roman"/>
-            <w:sz w:val="24"/>
-            <w:szCs w:val="24"/>
-          </w:rPr>
-          <w:t>s</w:t>
-        </w:r>
-        <w:r>
-          <w:rPr>
-            <w:rStyle w:val="Hyperlink"/>
-            <w:rFonts w:ascii="Times New Roman" w:hAnsi="Times New Roman" w:cs="Times New Roman"/>
-            <w:sz w:val="24"/>
-            <w:szCs w:val="24"/>
-          </w:rPr>
-          <w:t>://towardsdatascience.com/how-to-step-up-your-folium-choropleth-map-skills-17cf6de7c6fe</w:t>
+          <w:t>https://towardsdatascience.com/how-to-step-up-your-folium-choropleth-map-skills-17cf6de7c6fe</w:t>
         </w:r>
       </w:hyperlink>
     </w:p>
     <w:p>
       <w:pPr>
-        <w:rPr>
-          <w:rFonts w:ascii="Times New Roman" w:hAnsi="Times New Roman" w:cs="Times New Roman"/>
-          <w:sz w:val="24"/>
-          <w:szCs w:val="24"/>
-        </w:rPr>
-      </w:pPr>
-      <w:r>
-        <w:rPr>
-          <w:rFonts w:ascii="Times New Roman" w:hAnsi="Times New Roman" w:cs="Times New Roman"/>
-          <w:sz w:val="24"/>
-          <w:szCs w:val="24"/>
-        </w:rPr>
-        <w:t>for layer control</w:t>
-      </w:r>
-      <w:r>
-        <w:rPr>
-          <w:rFonts w:ascii="Times New Roman" w:hAnsi="Times New Roman" w:cs="Times New Roman"/>
-          <w:sz w:val="24"/>
-          <w:szCs w:val="24"/>
-        </w:rPr>
-        <w:t xml:space="preserve">: </w:t>
+        <w:spacing w:line="480" w:lineRule="auto"/>
+        <w:rPr>
+          <w:rFonts w:ascii="Times New Roman" w:hAnsi="Times New Roman" w:cs="Times New Roman"/>
+          <w:sz w:val="24"/>
+          <w:szCs w:val="24"/>
+        </w:rPr>
+      </w:pPr>
+      <w:r>
+        <w:rPr>
+          <w:rFonts w:ascii="Times New Roman" w:hAnsi="Times New Roman" w:cs="Times New Roman"/>
+          <w:sz w:val="24"/>
+          <w:szCs w:val="24"/>
+        </w:rPr>
+        <w:t xml:space="preserve">for layer control </w:t>
       </w:r>
       <w:hyperlink r:id="rId10" w:history="1">
         <w:r>
@@ -416,6 +331,7 @@
     </w:p>
     <w:p>
       <w:pPr>
+        <w:spacing w:line="480" w:lineRule="auto"/>
         <w:rPr>
           <w:rFonts w:ascii="Times New Roman" w:hAnsi="Times New Roman" w:cs="Times New Roman"/>
           <w:sz w:val="24"/>
@@ -433,6 +349,7 @@
     </w:p>
     <w:p>
       <w:pPr>
+        <w:spacing w:line="480" w:lineRule="auto"/>
         <w:rPr>
           <w:rFonts w:ascii="Times New Roman" w:hAnsi="Times New Roman" w:cs="Times New Roman"/>
           <w:sz w:val="24"/>
@@ -450,6 +367,7 @@
     </w:p>
     <w:p>
       <w:pPr>
+        <w:spacing w:line="480" w:lineRule="auto"/>
         <w:rPr>
           <w:rFonts w:ascii="Times New Roman" w:hAnsi="Times New Roman" w:cs="Times New Roman"/>
           <w:sz w:val="24"/>
@@ -492,19 +410,20 @@
     </w:p>
     <w:p>
       <w:pPr>
-        <w:rPr>
-          <w:rFonts w:ascii="Times New Roman" w:hAnsi="Times New Roman" w:cs="Times New Roman"/>
-          <w:sz w:val="24"/>
-          <w:szCs w:val="24"/>
-        </w:rPr>
-      </w:pPr>
-      <w:r>
-        <w:rPr>
-          <w:rFonts w:ascii="Times New Roman" w:hAnsi="Times New Roman" w:cs="Times New Roman"/>
-          <w:sz w:val="24"/>
-          <w:szCs w:val="24"/>
-          <w:u w:val="single"/>
-        </w:rPr>
+        <w:spacing w:line="480" w:lineRule="auto"/>
+        <w:rPr>
+          <w:rFonts w:ascii="Times New Roman" w:hAnsi="Times New Roman" w:cs="Times New Roman"/>
+          <w:sz w:val="24"/>
+          <w:szCs w:val="24"/>
+        </w:rPr>
+      </w:pPr>
+      <w:r>
+        <w:rPr>
+          <w:rFonts w:ascii="Times New Roman" w:hAnsi="Times New Roman" w:cs="Times New Roman"/>
+          <w:sz w:val="24"/>
+          <w:szCs w:val="24"/>
+        </w:rPr>
+        <w:lastRenderedPageBreak/>
         <w:t>Theme</w:t>
       </w:r>
       <w:r>
@@ -526,18 +445,18 @@
     </w:p>
     <w:p>
       <w:pPr>
-        <w:rPr>
-          <w:rFonts w:ascii="Times New Roman" w:hAnsi="Times New Roman" w:cs="Times New Roman"/>
-          <w:sz w:val="24"/>
-          <w:szCs w:val="24"/>
-        </w:rPr>
-      </w:pPr>
-      <w:r>
-        <w:rPr>
-          <w:rFonts w:ascii="Times New Roman" w:hAnsi="Times New Roman" w:cs="Times New Roman"/>
-          <w:sz w:val="24"/>
-          <w:szCs w:val="24"/>
-          <w:u w:val="single"/>
+        <w:spacing w:line="480" w:lineRule="auto"/>
+        <w:rPr>
+          <w:rFonts w:ascii="Times New Roman" w:hAnsi="Times New Roman" w:cs="Times New Roman"/>
+          <w:sz w:val="24"/>
+          <w:szCs w:val="24"/>
+        </w:rPr>
+      </w:pPr>
+      <w:r>
+        <w:rPr>
+          <w:rFonts w:ascii="Times New Roman" w:hAnsi="Times New Roman" w:cs="Times New Roman"/>
+          <w:sz w:val="24"/>
+          <w:szCs w:val="24"/>
         </w:rPr>
         <w:t>Abstract</w:t>
       </w:r>
@@ -552,6 +471,7 @@
     </w:p>
     <w:p>
       <w:pPr>
+        <w:spacing w:line="480" w:lineRule="auto"/>
         <w:rPr>
           <w:rFonts w:ascii="Times New Roman" w:hAnsi="Times New Roman" w:cs="Times New Roman"/>
           <w:sz w:val="24"/>
@@ -633,20 +553,19 @@
     </w:p>
     <w:p>
       <w:pPr>
-        <w:rPr>
-          <w:rFonts w:ascii="Times New Roman" w:hAnsi="Times New Roman" w:cs="Times New Roman"/>
-          <w:sz w:val="24"/>
-          <w:szCs w:val="24"/>
-        </w:rPr>
-      </w:pPr>
-      <w:r>
-        <w:rPr>
-          <w:rFonts w:ascii="Times New Roman" w:hAnsi="Times New Roman" w:cs="Times New Roman"/>
-          <w:sz w:val="24"/>
-          <w:szCs w:val="24"/>
-          <w:u w:val="single"/>
-        </w:rPr>
-        <w:lastRenderedPageBreak/>
+        <w:spacing w:line="480" w:lineRule="auto"/>
+        <w:rPr>
+          <w:rFonts w:ascii="Times New Roman" w:hAnsi="Times New Roman" w:cs="Times New Roman"/>
+          <w:sz w:val="24"/>
+          <w:szCs w:val="24"/>
+        </w:rPr>
+      </w:pPr>
+      <w:r>
+        <w:rPr>
+          <w:rFonts w:ascii="Times New Roman" w:hAnsi="Times New Roman" w:cs="Times New Roman"/>
+          <w:sz w:val="24"/>
+          <w:szCs w:val="24"/>
+        </w:rPr>
         <w:t>Relevance to NYC</w:t>
       </w:r>
       <w:r>
@@ -676,15 +595,7 @@
     </w:p>
     <w:p>
       <w:pPr>
-        <w:rPr>
-          <w:rFonts w:ascii="Times New Roman" w:hAnsi="Times New Roman" w:cs="Times New Roman"/>
-          <w:sz w:val="24"/>
-          <w:szCs w:val="24"/>
-        </w:rPr>
-      </w:pPr>
-    </w:p>
-    <w:p>
-      <w:pPr>
+        <w:spacing w:line="480" w:lineRule="auto"/>
         <w:rPr>
           <w:rFonts w:ascii="Times New Roman" w:hAnsi="Times New Roman" w:cs="Times New Roman"/>
           <w:sz w:val="24"/>
@@ -716,39 +627,13 @@
             <w:sz w:val="24"/>
             <w:szCs w:val="24"/>
           </w:rPr>
-          <w:t>https://ch</w:t>
-        </w:r>
-        <w:r>
-          <w:rPr>
-            <w:rStyle w:val="Hyperlink"/>
-            <w:rFonts w:ascii="Times New Roman" w:hAnsi="Times New Roman" w:cs="Times New Roman"/>
-            <w:sz w:val="24"/>
-            <w:szCs w:val="24"/>
-          </w:rPr>
-          <w:t>r</w:t>
-        </w:r>
-        <w:r>
-          <w:rPr>
-            <w:rStyle w:val="Hyperlink"/>
-            <w:rFonts w:ascii="Times New Roman" w:hAnsi="Times New Roman" w:cs="Times New Roman"/>
-            <w:sz w:val="24"/>
-            <w:szCs w:val="24"/>
-          </w:rPr>
-          <w:t>istopherwu1.github.io/Trash-Can-and-Litter-Data/</w:t>
+          <w:t>https://christopherwu1.github.io/Trash-Can-and-Litter-Data/</w:t>
         </w:r>
       </w:hyperlink>
     </w:p>
     <w:p>
       <w:pPr>
-        <w:rPr>
-          <w:rFonts w:ascii="Times New Roman" w:hAnsi="Times New Roman" w:cs="Times New Roman"/>
-          <w:sz w:val="24"/>
-          <w:szCs w:val="24"/>
-        </w:rPr>
-      </w:pPr>
-    </w:p>
-    <w:p>
-      <w:pPr>
+        <w:spacing w:line="480" w:lineRule="auto"/>
         <w:rPr>
           <w:rFonts w:ascii="Times New Roman" w:hAnsi="Times New Roman" w:cs="Times New Roman"/>
           <w:sz w:val="24"/>
@@ -766,34 +651,36 @@
     </w:p>
     <w:p>
       <w:pPr>
-        <w:rPr>
-          <w:rFonts w:ascii="Times New Roman" w:hAnsi="Times New Roman" w:cs="Times New Roman"/>
-          <w:sz w:val="24"/>
-          <w:szCs w:val="24"/>
-        </w:rPr>
-      </w:pPr>
-      <w:r>
-        <w:rPr>
-          <w:rFonts w:ascii="Times New Roman" w:hAnsi="Times New Roman" w:cs="Times New Roman"/>
-          <w:sz w:val="24"/>
-          <w:szCs w:val="24"/>
-        </w:rPr>
-        <w:t xml:space="preserve">GitHub: </w:t>
+        <w:spacing w:line="480" w:lineRule="auto"/>
+      </w:pPr>
+      <w:r>
+        <w:rPr>
+          <w:rFonts w:ascii="Times New Roman" w:hAnsi="Times New Roman" w:cs="Times New Roman"/>
+          <w:sz w:val="24"/>
+          <w:szCs w:val="24"/>
+        </w:rPr>
+        <w:t>GitHub</w:t>
+      </w:r>
+      <w:r>
+        <w:rPr>
+          <w:rFonts w:ascii="Times New Roman" w:hAnsi="Times New Roman" w:cs="Times New Roman"/>
+          <w:sz w:val="24"/>
+          <w:szCs w:val="24"/>
+        </w:rPr>
+        <w:t xml:space="preserve">: </w:t>
       </w:r>
       <w:hyperlink r:id="rId12" w:history="1">
         <w:r>
           <w:rPr>
             <w:rStyle w:val="Hyperlink"/>
-            <w:rFonts w:ascii="Times New Roman" w:hAnsi="Times New Roman" w:cs="Times New Roman"/>
-            <w:sz w:val="24"/>
-            <w:szCs w:val="24"/>
           </w:rPr>
-          <w:t>https://github.com/ChristopherWu1</w:t>
+          <w:t>https://github.com/ChristopherWu1/Trash-Can-and-Litter-Data</w:t>
         </w:r>
       </w:hyperlink>
     </w:p>
     <w:p>
       <w:pPr>
+        <w:spacing w:line="480" w:lineRule="auto"/>
         <w:rPr>
           <w:rStyle w:val="vanity-namedisplay-name"/>
           <w:rFonts w:ascii="Segoe UI" w:hAnsi="Segoe UI" w:cs="Segoe UI"/>
@@ -807,7 +694,15 @@
           <w:sz w:val="24"/>
           <w:szCs w:val="24"/>
         </w:rPr>
-        <w:t xml:space="preserve">LinkedIn: </w:t>
+        <w:t>LinkedIn</w:t>
+      </w:r>
+      <w:r>
+        <w:rPr>
+          <w:rFonts w:ascii="Times New Roman" w:hAnsi="Times New Roman" w:cs="Times New Roman"/>
+          <w:sz w:val="24"/>
+          <w:szCs w:val="24"/>
+        </w:rPr>
+        <w:t xml:space="preserve">: </w:t>
       </w:r>
       <w:hyperlink r:id="rId13" w:history="1">
         <w:r>
@@ -823,12 +718,95 @@
     </w:p>
     <w:p>
       <w:pPr>
-        <w:rPr>
-          <w:rFonts w:ascii="Times New Roman" w:hAnsi="Times New Roman" w:cs="Times New Roman"/>
-          <w:sz w:val="24"/>
-          <w:szCs w:val="24"/>
-        </w:rPr>
-      </w:pPr>
+        <w:spacing w:line="480" w:lineRule="auto"/>
+        <w:rPr>
+          <w:rFonts w:ascii="Times New Roman" w:hAnsi="Times New Roman" w:cs="Times New Roman"/>
+          <w:sz w:val="24"/>
+          <w:szCs w:val="24"/>
+        </w:rPr>
+      </w:pPr>
+    </w:p>
+    <w:p>
+      <w:pPr>
+        <w:spacing w:line="480" w:lineRule="auto"/>
+        <w:rPr>
+          <w:rFonts w:ascii="Times New Roman" w:hAnsi="Times New Roman" w:cs="Times New Roman"/>
+          <w:sz w:val="24"/>
+          <w:szCs w:val="24"/>
+        </w:rPr>
+      </w:pPr>
+      <w:r>
+        <w:rPr>
+          <w:rFonts w:ascii="Times New Roman" w:hAnsi="Times New Roman" w:cs="Times New Roman"/>
+          <w:sz w:val="24"/>
+          <w:szCs w:val="24"/>
+        </w:rPr>
+        <w:t xml:space="preserve">This project is about the </w:t>
+      </w:r>
+      <w:r>
+        <w:rPr>
+          <w:rFonts w:ascii="Times New Roman" w:hAnsi="Times New Roman" w:cs="Times New Roman"/>
+          <w:sz w:val="24"/>
+          <w:szCs w:val="24"/>
+        </w:rPr>
+        <w:t>amount of trash in New York City and looks at the effects of litter baskets on litter.</w:t>
+      </w:r>
+      <w:r>
+        <w:rPr>
+          <w:rFonts w:ascii="Times New Roman" w:hAnsi="Times New Roman" w:cs="Times New Roman"/>
+          <w:sz w:val="24"/>
+          <w:szCs w:val="24"/>
+        </w:rPr>
+        <w:t xml:space="preserve"> I </w:t>
+      </w:r>
+      <w:r>
+        <w:rPr>
+          <w:rFonts w:ascii="Times New Roman" w:hAnsi="Times New Roman" w:cs="Times New Roman"/>
+          <w:sz w:val="24"/>
+          <w:szCs w:val="24"/>
+        </w:rPr>
+        <w:t xml:space="preserve">saw that while most people want a new litter basket in an area, a </w:t>
+      </w:r>
+      <w:r>
+        <w:rPr>
+          <w:rFonts w:ascii="Times New Roman" w:hAnsi="Times New Roman" w:cs="Times New Roman"/>
+          <w:sz w:val="24"/>
+          <w:szCs w:val="24"/>
+        </w:rPr>
+        <w:t>lot of</w:t>
+      </w:r>
+      <w:r>
+        <w:rPr>
+          <w:rFonts w:ascii="Times New Roman" w:hAnsi="Times New Roman" w:cs="Times New Roman"/>
+          <w:sz w:val="24"/>
+          <w:szCs w:val="24"/>
+        </w:rPr>
+        <w:t xml:space="preserve"> people also want their existing </w:t>
+      </w:r>
+      <w:r>
+        <w:rPr>
+          <w:rFonts w:ascii="Times New Roman" w:hAnsi="Times New Roman" w:cs="Times New Roman"/>
+          <w:sz w:val="24"/>
+          <w:szCs w:val="24"/>
+        </w:rPr>
+        <w:t>litter baskets clean out.</w:t>
+      </w:r>
+      <w:r>
+        <w:rPr>
+          <w:rFonts w:ascii="Times New Roman" w:hAnsi="Times New Roman" w:cs="Times New Roman"/>
+          <w:sz w:val="24"/>
+          <w:szCs w:val="24"/>
+        </w:rPr>
+        <w:t xml:space="preserve"> A combination of both would be a valid solution to littering</w:t>
+      </w:r>
+      <w:r>
+        <w:rPr>
+          <w:rFonts w:ascii="Times New Roman" w:hAnsi="Times New Roman" w:cs="Times New Roman"/>
+          <w:sz w:val="24"/>
+          <w:szCs w:val="24"/>
+        </w:rPr>
+        <w:t>.</w:t>
+      </w:r>
     </w:p>
     <w:sectPr>
       <w:pgSz w:w="12240" w:h="15840"/>

</xml_diff>